<commit_message>
Se modifico el 4 parrafo como lo indico el instructor del curso
</commit_message>
<xml_diff>
--- a/project.docx
+++ b/project.docx
@@ -111,7 +111,6 @@
         </w:rPr>
         <w:t xml:space="preserve">Uno de los ejidos productores de caña de azúcar es el ejido </w:t>
       </w:r>
-      <w:proofErr w:type="spellStart"/>
       <w:r>
         <w:rPr>
           <w:rStyle w:val="fontstyle01"/>
@@ -122,9 +121,153 @@
         <w:rPr>
           <w:rStyle w:val="fontstyle01"/>
         </w:rPr>
-        <w:t>ac</w:t>
-      </w:r>
-      <w:proofErr w:type="spellEnd"/>
+        <w:t>ac-</w:t>
+      </w:r>
+      <w:r>
+        <w:rPr>
+          <w:rStyle w:val="fontstyle01"/>
+        </w:rPr>
+        <w:t>X</w:t>
+      </w:r>
+      <w:r>
+        <w:rPr>
+          <w:rStyle w:val="fontstyle01"/>
+        </w:rPr>
+        <w:t>an el cual cuenta con un estimado de producción para la zafra 2021-2022 de mas de 150 mil toneladas de vara dulce</w:t>
+      </w:r>
+      <w:r>
+        <w:rPr>
+          <w:rStyle w:val="fontstyle01"/>
+        </w:rPr>
+        <w:t xml:space="preserve">. </w:t>
+      </w:r>
+    </w:p>
+    <w:p>
+      <w:pPr>
+        <w:rPr>
+          <w:rStyle w:val="fontstyle01"/>
+        </w:rPr>
+      </w:pPr>
+    </w:p>
+    <w:p>
+      <w:pPr>
+        <w:jc w:val="both"/>
+        <w:rPr>
+          <w:rStyle w:val="fontstyle01"/>
+        </w:rPr>
+      </w:pPr>
+      <w:r>
+        <w:rPr>
+          <w:rStyle w:val="fontstyle01"/>
+        </w:rPr>
+        <w:t xml:space="preserve">La historia de la producción de caña de azúcar en la zona sur del estado de Quintana Roo </w:t>
+      </w:r>
+      <w:r>
+        <w:rPr>
+          <w:rStyle w:val="fontstyle01"/>
+        </w:rPr>
+        <w:t>data de 1972, en el cual el cultivo es al día de hoy la segunda fuerza económica después de la hotelera y es el principal motor de la economía del municipio donde se encuentra enmarcado.</w:t>
+      </w:r>
+    </w:p>
+    <w:p>
+      <w:pPr>
+        <w:jc w:val="both"/>
+        <w:rPr>
+          <w:rStyle w:val="fontstyle01"/>
+        </w:rPr>
+      </w:pPr>
+      <w:r>
+        <w:rPr>
+          <w:rStyle w:val="fontstyle01"/>
+        </w:rPr>
+        <w:t>Actualmente no se cuenta con un sistema de información que permita conocer, saber, estar informado acerca de los datos básicos, tanto de productores, superficies sembrad</w:t>
+      </w:r>
+      <w:r>
+        <w:rPr>
+          <w:rStyle w:val="fontstyle01"/>
+        </w:rPr>
+        <w:t>a</w:t>
+      </w:r>
+      <w:r>
+        <w:rPr>
+          <w:rStyle w:val="fontstyle01"/>
+        </w:rPr>
+        <w:t>s</w:t>
+      </w:r>
+      <w:r>
+        <w:rPr>
+          <w:rStyle w:val="fontstyle01"/>
+        </w:rPr>
+        <w:t xml:space="preserve"> por productor, tiempos de cosecha, insumos, numero de viajes, fechas de corte, </w:t>
+      </w:r>
+      <w:r>
+        <w:rPr>
+          <w:rStyle w:val="fontstyle01"/>
+        </w:rPr>
+        <w:t xml:space="preserve">fechas </w:t>
+      </w:r>
+      <w:r>
+        <w:rPr>
+          <w:rStyle w:val="fontstyle01"/>
+        </w:rPr>
+        <w:t>de siembra</w:t>
+      </w:r>
+      <w:r>
+        <w:rPr>
+          <w:rStyle w:val="fontstyle01"/>
+        </w:rPr>
+        <w:t>,</w:t>
+      </w:r>
+      <w:r>
+        <w:rPr>
+          <w:rStyle w:val="fontstyle01"/>
+        </w:rPr>
+        <w:t xml:space="preserve"> </w:t>
+      </w:r>
+      <w:r>
+        <w:rPr>
+          <w:rStyle w:val="fontstyle01"/>
+        </w:rPr>
+        <w:t>etc.</w:t>
+      </w:r>
+    </w:p>
+    <w:p>
+      <w:pPr>
+        <w:jc w:val="both"/>
+        <w:rPr>
+          <w:rStyle w:val="fontstyle01"/>
+        </w:rPr>
+      </w:pPr>
+      <w:r>
+        <w:rPr>
+          <w:rStyle w:val="fontstyle01"/>
+        </w:rPr>
+        <w:t xml:space="preserve">Contar con un sistema de información geográfica que además de los datos anteriores, cuente </w:t>
+      </w:r>
+      <w:r>
+        <w:rPr>
+          <w:rStyle w:val="fontstyle01"/>
+        </w:rPr>
+        <w:t>los datos se geolocalización de las</w:t>
+      </w:r>
+      <w:r>
+        <w:rPr>
+          <w:rStyle w:val="fontstyle01"/>
+        </w:rPr>
+        <w:t xml:space="preserve"> parcelas, </w:t>
+      </w:r>
+      <w:r>
+        <w:rPr>
+          <w:rStyle w:val="fontstyle01"/>
+        </w:rPr>
+        <w:t xml:space="preserve">asi como, </w:t>
+      </w:r>
+      <w:r>
+        <w:rPr>
+          <w:rStyle w:val="fontstyle01"/>
+        </w:rPr>
+        <w:t>caminos, estatales, municipales, incluso caminos saca</w:t>
+      </w:r>
       <w:r>
         <w:rPr>
           <w:rStyle w:val="fontstyle01"/>
@@ -135,134 +278,19 @@
         <w:rPr>
           <w:rStyle w:val="fontstyle01"/>
         </w:rPr>
-        <w:t>X</w:t>
-      </w:r>
-      <w:r>
-        <w:rPr>
-          <w:rStyle w:val="fontstyle01"/>
-        </w:rPr>
-        <w:t>an el cual cuenta con un estimado de producción para la zafra 2021-2022 de mas de 150 mil toneladas de vara dulce</w:t>
-      </w:r>
-      <w:r>
-        <w:rPr>
-          <w:rStyle w:val="fontstyle01"/>
-        </w:rPr>
-        <w:t xml:space="preserve">. </w:t>
-      </w:r>
-    </w:p>
-    <w:p>
-      <w:pPr>
-        <w:rPr>
-          <w:rStyle w:val="fontstyle01"/>
-        </w:rPr>
-      </w:pPr>
-    </w:p>
-    <w:p>
-      <w:pPr>
-        <w:jc w:val="both"/>
-        <w:rPr>
-          <w:rStyle w:val="fontstyle01"/>
-        </w:rPr>
-      </w:pPr>
-      <w:r>
-        <w:rPr>
-          <w:rStyle w:val="fontstyle01"/>
-        </w:rPr>
-        <w:t xml:space="preserve">La historia de la producción de caña de azúcar en la zona sur del estado de Quintana Roo </w:t>
-      </w:r>
-      <w:r>
-        <w:rPr>
-          <w:rStyle w:val="fontstyle01"/>
-        </w:rPr>
-        <w:t>data de 1972, en el cual el cultivo es al día de hoy la segunda fuerza económica después de la hotelera y es el principal motor de la economía del municipio donde se encuentra enmarcado.</w:t>
-      </w:r>
-    </w:p>
-    <w:p>
-      <w:pPr>
-        <w:jc w:val="both"/>
-        <w:rPr>
-          <w:rStyle w:val="fontstyle01"/>
-        </w:rPr>
-      </w:pPr>
-      <w:r>
-        <w:rPr>
-          <w:rStyle w:val="fontstyle01"/>
-        </w:rPr>
-        <w:t>Actualmente no se cuenta con un sistema de información que permita conocer, saber, estar informado acerca de los datos básicos, tanto de productores, superficies sembrad</w:t>
-      </w:r>
-      <w:r>
-        <w:rPr>
-          <w:rStyle w:val="fontstyle01"/>
-        </w:rPr>
-        <w:t>a</w:t>
-      </w:r>
-      <w:r>
-        <w:rPr>
-          <w:rStyle w:val="fontstyle01"/>
-        </w:rPr>
-        <w:t>s</w:t>
-      </w:r>
-      <w:r>
-        <w:rPr>
-          <w:rStyle w:val="fontstyle01"/>
-        </w:rPr>
-        <w:t xml:space="preserve"> por productor, tiempos de cosecha, insumos, numero de viajes, fechas de corte, </w:t>
-      </w:r>
-      <w:r>
-        <w:rPr>
-          <w:rStyle w:val="fontstyle01"/>
-        </w:rPr>
-        <w:t xml:space="preserve">fechas </w:t>
-      </w:r>
-      <w:r>
-        <w:rPr>
-          <w:rStyle w:val="fontstyle01"/>
-        </w:rPr>
-        <w:t>de siembra</w:t>
-      </w:r>
-      <w:r>
-        <w:rPr>
-          <w:rStyle w:val="fontstyle01"/>
-        </w:rPr>
-        <w:t>,</w:t>
-      </w:r>
-      <w:r>
-        <w:rPr>
-          <w:rStyle w:val="fontstyle01"/>
-        </w:rPr>
-        <w:t xml:space="preserve"> </w:t>
-      </w:r>
-      <w:r>
-        <w:rPr>
-          <w:rStyle w:val="fontstyle01"/>
-        </w:rPr>
-        <w:t>etc.</w:t>
-      </w:r>
-    </w:p>
-    <w:p>
-      <w:pPr>
-        <w:jc w:val="both"/>
-        <w:rPr>
-          <w:rStyle w:val="fontstyle01"/>
-        </w:rPr>
-      </w:pPr>
-      <w:r>
-        <w:rPr>
-          <w:rStyle w:val="fontstyle01"/>
-        </w:rPr>
-        <w:t>Contar con un sistema de información geográfica que además de los datos anteriores, cuente con los polígonos de las parcelas, caminos, tanto estatales, municipales, incluso los</w:t>
-      </w:r>
-      <w:r>
-        <w:rPr>
-          <w:rStyle w:val="fontstyle01"/>
-        </w:rPr>
-        <w:t xml:space="preserve"> </w:t>
-      </w:r>
-      <w:r>
-        <w:rPr>
-          <w:rStyle w:val="fontstyle01"/>
-        </w:rPr>
-        <w:t>caminos saca cosecha, podrán contribuir a una mejor toma de decisiones en cuanto a rutas, comportamiento de las zafras, hacer proyecciones tomando en cuenta las condiciones climáticas y geográficas de cada parcela, es de vital importancia para la mejora las toneladas producidas por hectárea.</w:t>
+        <w:t>cosecha</w:t>
+      </w:r>
+      <w:r>
+        <w:rPr>
+          <w:rStyle w:val="fontstyle01"/>
+        </w:rPr>
+        <w:t>. P</w:t>
+      </w:r>
+      <w:r>
+        <w:rPr>
+          <w:rStyle w:val="fontstyle01"/>
+        </w:rPr>
+        <w:t>odrán contribuir a una mejor toma de decisiones en cuanto a rutas, hacer proyecciones tomando en cuenta las condiciones climáticas y geográficas de cada parcela.</w:t>
       </w:r>
     </w:p>
     <w:p>

</xml_diff>

<commit_message>
Se modifico el ciclo de vida
</commit_message>
<xml_diff>
--- a/project.docx
+++ b/project.docx
@@ -303,6 +303,34 @@
     </w:p>
     <w:p>
       <w:pPr>
+        <w:jc w:val="center"/>
+        <w:rPr>
+          <w:rStyle w:val="fontstyle01"/>
+          <w:sz w:val="28"/>
+          <w:szCs w:val="28"/>
+        </w:rPr>
+      </w:pPr>
+      <w:r>
+        <w:rPr>
+          <w:rStyle w:val="fontstyle01"/>
+          <w:sz w:val="28"/>
+          <w:szCs w:val="28"/>
+        </w:rPr>
+        <w:t>Modelo de ciclo de Vida</w:t>
+      </w:r>
+    </w:p>
+    <w:p>
+      <w:pPr>
+        <w:jc w:val="center"/>
+        <w:rPr>
+          <w:rStyle w:val="fontstyle01"/>
+          <w:sz w:val="28"/>
+          <w:szCs w:val="28"/>
+        </w:rPr>
+      </w:pPr>
+    </w:p>
+    <w:p>
+      <w:pPr>
         <w:jc w:val="both"/>
         <w:rPr>
           <w:rStyle w:val="fontstyle01"/>
@@ -312,21 +340,7 @@
         <w:rPr>
           <w:rStyle w:val="fontstyle01"/>
         </w:rPr>
-        <w:t>Modelo de ciclo de Vida</w:t>
-      </w:r>
-    </w:p>
-    <w:p>
-      <w:pPr>
-        <w:jc w:val="both"/>
-        <w:rPr>
-          <w:rStyle w:val="fontstyle01"/>
-        </w:rPr>
-      </w:pPr>
-      <w:r>
-        <w:rPr>
-          <w:rStyle w:val="fontstyle01"/>
-        </w:rPr>
-        <w:t>Se pretende hacer uso de un modelo de ciclo de vida iterativo-incremental ya que:</w:t>
+        <w:t>Se pretende hacer uso de un modelo de ciclo de vida iterativo-incremental:</w:t>
       </w:r>
     </w:p>
     <w:p>
@@ -347,6 +361,12 @@
         </w:rPr>
         <w:t>Los requisitos serán elaborados mediante intervalos periódicos durante la entrega</w:t>
       </w:r>
+      <w:r>
+        <w:rPr>
+          <w:rStyle w:val="fontstyle01"/>
+        </w:rPr>
+        <w:t>.</w:t>
+      </w:r>
     </w:p>
     <w:p>
       <w:pPr>
@@ -378,6 +398,12 @@
         </w:rPr>
         <w:t xml:space="preserve"> en subconjuntos del producto final o global</w:t>
       </w:r>
+      <w:r>
+        <w:rPr>
+          <w:rStyle w:val="fontstyle01"/>
+        </w:rPr>
+        <w:t>.</w:t>
+      </w:r>
     </w:p>
     <w:p>
       <w:pPr>
@@ -396,6 +422,12 @@
           <w:rStyle w:val="fontstyle01"/>
         </w:rPr>
         <w:t>Los cambios serán incorporados a intervalos periódicos</w:t>
+      </w:r>
+      <w:r>
+        <w:rPr>
+          <w:rStyle w:val="fontstyle01"/>
+        </w:rPr>
+        <w:t>.</w:t>
       </w:r>
     </w:p>
     <w:p>

</xml_diff>